<commit_message>
final changes to the documents
</commit_message>
<xml_diff>
--- a/Documentation/CS480ProjectOutline.docx
+++ b/Documentation/CS480ProjectOutline.docx
@@ -787,47 +787,79 @@
           <w:rFonts w:ascii="Arial" w:eastAsia="Times New Roman" w:hAnsi="Arial" w:cs="Arial"/>
           <w:b/>
           <w:bCs/>
+          <w:color w:val="FF0000"/>
+          <w:kern w:val="36"/>
+          <w:sz w:val="48"/>
+          <w:szCs w:val="48"/>
+        </w:rPr>
+      </w:pPr>
+      <w:r>
+        <w:rPr>
+          <w:rFonts w:ascii="Arial" w:eastAsia="Times New Roman" w:hAnsi="Arial" w:cs="Arial"/>
           <w:strike/>
           <w:color w:val="FF0000"/>
           <w:kern w:val="36"/>
-          <w:sz w:val="48"/>
-          <w:szCs w:val="48"/>
-        </w:rPr>
-      </w:pPr>
-      <w:r>
-        <w:rPr>
-          <w:rFonts w:ascii="Arial" w:eastAsia="Times New Roman" w:hAnsi="Arial" w:cs="Arial"/>
+          <w:sz w:val="26"/>
+          <w:szCs w:val="26"/>
+        </w:rPr>
+        <w:t xml:space="preserve">Insert/delete/update/read a </w:t>
+      </w:r>
+      <w:r>
+        <w:rPr>
+          <w:rFonts w:ascii="Arial" w:eastAsia="Times New Roman" w:hAnsi="Arial" w:cs="Arial"/>
+          <w:b/>
+          <w:bCs/>
           <w:strike/>
           <w:color w:val="FF0000"/>
           <w:kern w:val="36"/>
           <w:sz w:val="26"/>
           <w:szCs w:val="26"/>
         </w:rPr>
-        <w:t xml:space="preserve">Insert/delete/update/read a </w:t>
-      </w:r>
-      <w:r>
-        <w:rPr>
-          <w:rFonts w:ascii="Arial" w:eastAsia="Times New Roman" w:hAnsi="Arial" w:cs="Arial"/>
-          <w:b/>
-          <w:bCs/>
+        <w:t>Department</w:t>
+      </w:r>
+      <w:r>
+        <w:rPr>
+          <w:rFonts w:ascii="Arial" w:eastAsia="Times New Roman" w:hAnsi="Arial" w:cs="Arial"/>
           <w:strike/>
           <w:color w:val="FF0000"/>
           <w:kern w:val="36"/>
           <w:sz w:val="26"/>
           <w:szCs w:val="26"/>
         </w:rPr>
-        <w:t>Department</w:t>
-      </w:r>
-      <w:r>
-        <w:rPr>
-          <w:rFonts w:ascii="Arial" w:eastAsia="Times New Roman" w:hAnsi="Arial" w:cs="Arial"/>
-          <w:strike/>
+        <w:t xml:space="preserve"> (all attributes except the department id). The id should be generated by the system automatically using MySQL autoincrement</w:t>
+      </w:r>
+      <w:r>
+        <w:rPr>
+          <w:rFonts w:ascii="Arial" w:eastAsia="Times New Roman" w:hAnsi="Arial" w:cs="Arial"/>
           <w:color w:val="FF0000"/>
           <w:kern w:val="36"/>
           <w:sz w:val="26"/>
           <w:szCs w:val="26"/>
         </w:rPr>
-        <w:t xml:space="preserve"> (all attributes except the department id). The id should be generated by the system automatically using MySQL autoincrement.</w:t>
+        <w:t>.</w:t>
+      </w:r>
+      <w:r>
+        <w:rPr>
+          <w:rFonts w:ascii="Arial" w:eastAsia="Times New Roman" w:hAnsi="Arial" w:cs="Arial"/>
+          <w:color w:val="FF0000"/>
+          <w:kern w:val="36"/>
+          <w:sz w:val="26"/>
+          <w:szCs w:val="26"/>
+        </w:rPr>
+        <w:t xml:space="preserve"> </w:t>
+      </w:r>
+      <w:r>
+        <w:rPr>
+          <w:rFonts w:ascii="Arial" w:eastAsia="Times New Roman" w:hAnsi="Arial" w:cs="Arial"/>
+          <w:b/>
+          <w:bCs/>
+          <w:color w:val="FF0000"/>
+          <w:kern w:val="36"/>
+          <w:sz w:val="26"/>
+          <w:szCs w:val="26"/>
+          <w:u w:val="single"/>
+        </w:rPr>
+        <w:t>WEAK ENTITY</w:t>
       </w:r>
     </w:p>
     <w:p>
@@ -1056,6 +1088,28 @@
     </w:p>
     <w:p>
       <w:pPr>
+        <w:spacing w:after="360"/>
+        <w:rPr>
+          <w:rFonts w:ascii="Arial" w:eastAsia="Times New Roman" w:hAnsi="Arial" w:cs="Arial"/>
+          <w:b/>
+          <w:bCs/>
+          <w:color w:val="FF0000"/>
+          <w:u w:val="single"/>
+        </w:rPr>
+      </w:pPr>
+      <w:r>
+        <w:rPr>
+          <w:rFonts w:ascii="Arial" w:eastAsia="Times New Roman" w:hAnsi="Arial" w:cs="Arial"/>
+          <w:b/>
+          <w:bCs/>
+          <w:color w:val="FF0000"/>
+          <w:u w:val="single"/>
+        </w:rPr>
+        <w:t>UPDATED:</w:t>
+      </w:r>
+    </w:p>
+    <w:p>
+      <w:pPr>
         <w:pStyle w:val="ListParagraph"/>
         <w:numPr>
           <w:ilvl w:val="0"/>
@@ -1074,34 +1128,7 @@
           <w:sz w:val="22"/>
           <w:szCs w:val="22"/>
         </w:rPr>
-        <w:t xml:space="preserve">List all </w:t>
-      </w:r>
-      <w:r>
-        <w:rPr>
-          <w:rFonts w:ascii="Arial" w:eastAsia="Times New Roman" w:hAnsi="Arial" w:cs="Arial"/>
-          <w:color w:val="000000" w:themeColor="text1"/>
-          <w:sz w:val="22"/>
-          <w:szCs w:val="22"/>
-        </w:rPr>
-        <w:t>Patient</w:t>
-      </w:r>
-      <w:r>
-        <w:rPr>
-          <w:rFonts w:ascii="Arial" w:eastAsia="Times New Roman" w:hAnsi="Arial" w:cs="Arial"/>
-          <w:color w:val="000000" w:themeColor="text1"/>
-          <w:sz w:val="22"/>
-          <w:szCs w:val="22"/>
-        </w:rPr>
-        <w:t xml:space="preserve"> memb</w:t>
-      </w:r>
-      <w:r>
-        <w:rPr>
-          <w:rFonts w:ascii="Arial" w:eastAsia="Times New Roman" w:hAnsi="Arial" w:cs="Arial"/>
-          <w:color w:val="000000" w:themeColor="text1"/>
-          <w:sz w:val="22"/>
-          <w:szCs w:val="22"/>
-        </w:rPr>
-        <w:t>er</w:t>
+        <w:t xml:space="preserve">Show a list of the head physicians in the hospital. </w:t>
       </w:r>
     </w:p>
     <w:p>
@@ -1124,7 +1151,7 @@
           <w:sz w:val="22"/>
           <w:szCs w:val="22"/>
         </w:rPr>
-        <w:t xml:space="preserve">List all </w:t>
+        <w:t xml:space="preserve">Show </w:t>
       </w:r>
       <w:r>
         <w:rPr>
@@ -1133,7 +1160,7 @@
           <w:sz w:val="22"/>
           <w:szCs w:val="22"/>
         </w:rPr>
-        <w:t>Physician</w:t>
+        <w:t xml:space="preserve">names of the physician and the departments they </w:t>
       </w:r>
       <w:r>
         <w:rPr>
@@ -1142,7 +1169,16 @@
           <w:sz w:val="22"/>
           <w:szCs w:val="22"/>
         </w:rPr>
-        <w:t xml:space="preserve"> members</w:t>
+        <w:t xml:space="preserve">work </w:t>
+      </w:r>
+      <w:r>
+        <w:rPr>
+          <w:rFonts w:ascii="Arial" w:eastAsia="Times New Roman" w:hAnsi="Arial" w:cs="Arial"/>
+          <w:color w:val="000000" w:themeColor="text1"/>
+          <w:sz w:val="22"/>
+          <w:szCs w:val="22"/>
+        </w:rPr>
+        <w:t>with.</w:t>
       </w:r>
     </w:p>
     <w:p>
@@ -1155,7 +1191,7 @@
         <w:spacing w:after="360"/>
         <w:rPr>
           <w:rFonts w:ascii="Arial" w:eastAsia="Times New Roman" w:hAnsi="Arial" w:cs="Arial"/>
-          <w:color w:val="000000" w:themeColor="text1"/>
+          <w:color w:val="000000"/>
         </w:rPr>
       </w:pPr>
       <w:r>
@@ -1165,66 +1201,193 @@
           <w:sz w:val="22"/>
           <w:szCs w:val="22"/>
         </w:rPr>
-        <w:t xml:space="preserve">List all </w:t>
-      </w:r>
-      <w:r>
-        <w:rPr>
-          <w:rFonts w:ascii="Arial" w:eastAsia="Times New Roman" w:hAnsi="Arial" w:cs="Arial"/>
-          <w:color w:val="000000" w:themeColor="text1"/>
-          <w:sz w:val="22"/>
-          <w:szCs w:val="22"/>
-        </w:rPr>
-        <w:t>Nurse</w:t>
-      </w:r>
-      <w:r>
-        <w:rPr>
-          <w:rFonts w:ascii="Arial" w:eastAsia="Times New Roman" w:hAnsi="Arial" w:cs="Arial"/>
-          <w:color w:val="000000" w:themeColor="text1"/>
-          <w:sz w:val="22"/>
-          <w:szCs w:val="22"/>
-        </w:rPr>
-        <w:t xml:space="preserve"> members</w:t>
-      </w:r>
-    </w:p>
-    <w:p>
-      <w:pPr>
-        <w:pStyle w:val="ListParagraph"/>
-        <w:numPr>
-          <w:ilvl w:val="0"/>
-          <w:numId w:val="7"/>
-        </w:numPr>
+        <w:t>Show a list of patients who visited at least once</w:t>
+      </w:r>
+    </w:p>
+    <w:p>
+      <w:pPr>
         <w:spacing w:after="360"/>
-        <w:rPr>
-          <w:rFonts w:ascii="Arial" w:eastAsia="Times New Roman" w:hAnsi="Arial" w:cs="Arial"/>
-          <w:color w:val="000000" w:themeColor="text1"/>
-        </w:rPr>
-      </w:pPr>
-      <w:r>
-        <w:rPr>
-          <w:rFonts w:ascii="Arial" w:eastAsia="Times New Roman" w:hAnsi="Arial" w:cs="Arial"/>
-          <w:color w:val="000000" w:themeColor="text1"/>
-          <w:sz w:val="22"/>
-          <w:szCs w:val="22"/>
-        </w:rPr>
-        <w:t>List all departments in the Hospital</w:t>
+        <w:ind w:left="-500"/>
+        <w:rPr>
+          <w:rFonts w:ascii="Arial" w:eastAsia="Times New Roman" w:hAnsi="Arial" w:cs="Arial"/>
+          <w:b/>
+          <w:bCs/>
+          <w:color w:val="000000"/>
+        </w:rPr>
+      </w:pPr>
+      <w:r>
+        <w:rPr>
+          <w:rFonts w:ascii="Arial" w:eastAsia="Times New Roman" w:hAnsi="Arial" w:cs="Arial"/>
+          <w:b/>
+          <w:bCs/>
+          <w:color w:val="000000"/>
+        </w:rPr>
+        <w:t>Non-trivial Queries:</w:t>
       </w:r>
     </w:p>
     <w:p>
       <w:pPr>
         <w:spacing w:after="360"/>
-        <w:rPr>
-          <w:rFonts w:ascii="Arial" w:eastAsia="Times New Roman" w:hAnsi="Arial" w:cs="Arial"/>
-          <w:color w:val="000000"/>
-        </w:rPr>
-      </w:pPr>
-      <w:r>
-        <w:rPr>
-          <w:rFonts w:ascii="Arial" w:eastAsia="Times New Roman" w:hAnsi="Arial" w:cs="Arial"/>
-          <w:b/>
-          <w:bCs/>
-          <w:color w:val="000000"/>
-        </w:rPr>
-        <w:t>Non-trivial Queries:</w:t>
+        <w:ind w:left="-500"/>
+        <w:rPr>
+          <w:rFonts w:ascii="Arial" w:eastAsia="Times New Roman" w:hAnsi="Arial" w:cs="Arial"/>
+          <w:color w:val="FF0000"/>
+          <w:u w:val="single"/>
+        </w:rPr>
+      </w:pPr>
+      <w:r>
+        <w:rPr>
+          <w:rFonts w:ascii="Arial" w:eastAsia="Times New Roman" w:hAnsi="Arial" w:cs="Arial"/>
+          <w:b/>
+          <w:bCs/>
+          <w:color w:val="FF0000"/>
+          <w:u w:val="single"/>
+        </w:rPr>
+        <w:t>UPDATED</w:t>
+      </w:r>
+    </w:p>
+    <w:p>
+      <w:pPr>
+        <w:spacing w:before="480" w:after="120"/>
+        <w:ind w:left="640" w:hanging="620"/>
+        <w:outlineLvl w:val="0"/>
+        <w:rPr>
+          <w:rFonts w:ascii="Arial" w:eastAsia="Times New Roman" w:hAnsi="Arial" w:cs="Arial"/>
+          <w:b/>
+          <w:bCs/>
+          <w:color w:val="000000" w:themeColor="text1"/>
+          <w:kern w:val="36"/>
+          <w:sz w:val="48"/>
+          <w:szCs w:val="48"/>
+        </w:rPr>
+      </w:pPr>
+      <w:r>
+        <w:rPr>
+          <w:rFonts w:ascii="Arial" w:eastAsia="Times New Roman" w:hAnsi="Arial" w:cs="Arial"/>
+          <w:color w:val="000000" w:themeColor="text1"/>
+          <w:kern w:val="36"/>
+          <w:sz w:val="26"/>
+          <w:szCs w:val="26"/>
+        </w:rPr>
+        <w:t>1.</w:t>
+      </w:r>
+      <w:r>
+        <w:rPr>
+          <w:rFonts w:ascii="Arial" w:eastAsia="Times New Roman" w:hAnsi="Arial" w:cs="Arial"/>
+          <w:color w:val="000000" w:themeColor="text1"/>
+          <w:kern w:val="36"/>
+          <w:sz w:val="14"/>
+          <w:szCs w:val="14"/>
+        </w:rPr>
+        <w:t xml:space="preserve">        </w:t>
+      </w:r>
+      <w:r>
+        <w:rPr>
+          <w:rFonts w:ascii="Arial" w:eastAsia="Times New Roman" w:hAnsi="Arial" w:cs="Arial"/>
+          <w:color w:val="000000" w:themeColor="text1"/>
+          <w:kern w:val="36"/>
+          <w:sz w:val="26"/>
+          <w:szCs w:val="26"/>
+        </w:rPr>
+        <w:t>List the name of the patients and the number of physicians they visited</w:t>
+      </w:r>
+    </w:p>
+    <w:p>
+      <w:pPr>
+        <w:spacing w:before="480" w:after="120"/>
+        <w:ind w:left="640" w:hanging="640"/>
+        <w:jc w:val="both"/>
+        <w:outlineLvl w:val="0"/>
+        <w:rPr>
+          <w:rFonts w:ascii="Arial" w:eastAsia="Times New Roman" w:hAnsi="Arial" w:cs="Arial"/>
+          <w:color w:val="000000" w:themeColor="text1"/>
+          <w:kern w:val="36"/>
+          <w:sz w:val="26"/>
+          <w:szCs w:val="26"/>
+        </w:rPr>
+      </w:pPr>
+      <w:r>
+        <w:rPr>
+          <w:rFonts w:ascii="Arial" w:eastAsia="Times New Roman" w:hAnsi="Arial" w:cs="Arial"/>
+          <w:color w:val="000000" w:themeColor="text1"/>
+          <w:kern w:val="36"/>
+          <w:sz w:val="26"/>
+          <w:szCs w:val="26"/>
+        </w:rPr>
+        <w:t>2.</w:t>
+      </w:r>
+      <w:r>
+        <w:rPr>
+          <w:rFonts w:ascii="Arial" w:eastAsia="Times New Roman" w:hAnsi="Arial" w:cs="Arial"/>
+          <w:color w:val="000000" w:themeColor="text1"/>
+          <w:kern w:val="36"/>
+          <w:sz w:val="14"/>
+          <w:szCs w:val="14"/>
+        </w:rPr>
+        <w:t xml:space="preserve">   </w:t>
+      </w:r>
+      <w:r>
+        <w:rPr>
+          <w:rFonts w:ascii="Arial" w:eastAsia="Times New Roman" w:hAnsi="Arial" w:cs="Arial"/>
+          <w:color w:val="000000" w:themeColor="text1"/>
+          <w:kern w:val="36"/>
+          <w:sz w:val="14"/>
+          <w:szCs w:val="14"/>
+        </w:rPr>
+        <w:tab/>
+      </w:r>
+      <w:r>
+        <w:rPr>
+          <w:rFonts w:ascii="Arial" w:eastAsia="Times New Roman" w:hAnsi="Arial" w:cs="Arial"/>
+          <w:color w:val="000000" w:themeColor="text1"/>
+          <w:kern w:val="36"/>
+          <w:sz w:val="26"/>
+          <w:szCs w:val="26"/>
+        </w:rPr>
+        <w:t xml:space="preserve">List </w:t>
+      </w:r>
+      <w:r>
+        <w:rPr>
+          <w:rFonts w:ascii="Arial" w:eastAsia="Times New Roman" w:hAnsi="Arial" w:cs="Arial"/>
+          <w:color w:val="000000" w:themeColor="text1"/>
+          <w:kern w:val="36"/>
+          <w:sz w:val="26"/>
+          <w:szCs w:val="26"/>
+        </w:rPr>
+        <w:t>the patients who have an appointment on July 24</w:t>
+      </w:r>
+      <w:r>
+        <w:rPr>
+          <w:rFonts w:ascii="Arial" w:eastAsia="Times New Roman" w:hAnsi="Arial" w:cs="Arial"/>
+          <w:color w:val="000000" w:themeColor="text1"/>
+          <w:kern w:val="36"/>
+          <w:sz w:val="26"/>
+          <w:szCs w:val="26"/>
+          <w:vertAlign w:val="superscript"/>
+        </w:rPr>
+        <w:t>th</w:t>
+      </w:r>
+      <w:proofErr w:type="gramStart"/>
+      <w:r>
+        <w:rPr>
+          <w:rFonts w:ascii="Arial" w:eastAsia="Times New Roman" w:hAnsi="Arial" w:cs="Arial"/>
+          <w:color w:val="000000" w:themeColor="text1"/>
+          <w:kern w:val="36"/>
+          <w:sz w:val="26"/>
+          <w:szCs w:val="26"/>
+        </w:rPr>
+        <w:t xml:space="preserve"> 2020</w:t>
+      </w:r>
+      <w:proofErr w:type="gramEnd"/>
+      <w:r>
+        <w:rPr>
+          <w:rFonts w:ascii="Arial" w:eastAsia="Times New Roman" w:hAnsi="Arial" w:cs="Arial"/>
+          <w:color w:val="000000" w:themeColor="text1"/>
+          <w:kern w:val="36"/>
+          <w:sz w:val="26"/>
+          <w:szCs w:val="26"/>
+        </w:rPr>
+        <w:t xml:space="preserve"> at 9AM.</w:t>
       </w:r>
     </w:p>
     <w:p>
@@ -1251,7 +1414,7 @@
           <w:sz w:val="26"/>
           <w:szCs w:val="26"/>
         </w:rPr>
-        <w:t>1.</w:t>
+        <w:t>3.</w:t>
       </w:r>
       <w:r>
         <w:rPr>
@@ -1261,7 +1424,7 @@
           <w:sz w:val="14"/>
           <w:szCs w:val="14"/>
         </w:rPr>
-        <w:t xml:space="preserve">         </w:t>
+        <w:t xml:space="preserve">        </w:t>
       </w:r>
       <w:r>
         <w:rPr>
@@ -1281,84 +1444,24 @@
           <w:sz w:val="26"/>
           <w:szCs w:val="26"/>
         </w:rPr>
-        <w:t xml:space="preserve">List all the </w:t>
-      </w:r>
-      <w:r>
-        <w:rPr>
-          <w:rFonts w:ascii="Arial" w:eastAsia="Times New Roman" w:hAnsi="Arial" w:cs="Arial"/>
-          <w:color w:val="000000" w:themeColor="text1"/>
-          <w:kern w:val="36"/>
-          <w:sz w:val="26"/>
-          <w:szCs w:val="26"/>
-        </w:rPr>
-        <w:t>patients</w:t>
-      </w:r>
-      <w:r>
-        <w:rPr>
-          <w:rFonts w:ascii="Arial" w:eastAsia="Times New Roman" w:hAnsi="Arial" w:cs="Arial"/>
-          <w:color w:val="000000" w:themeColor="text1"/>
-          <w:kern w:val="36"/>
-          <w:sz w:val="26"/>
-          <w:szCs w:val="26"/>
-        </w:rPr>
-        <w:t xml:space="preserve"> by a particular </w:t>
-      </w:r>
-      <w:r>
-        <w:rPr>
-          <w:rFonts w:ascii="Arial" w:eastAsia="Times New Roman" w:hAnsi="Arial" w:cs="Arial"/>
-          <w:color w:val="000000" w:themeColor="text1"/>
-          <w:kern w:val="36"/>
-          <w:sz w:val="26"/>
-          <w:szCs w:val="26"/>
-        </w:rPr>
-        <w:t>physician</w:t>
-      </w:r>
-      <w:r>
-        <w:rPr>
-          <w:rFonts w:ascii="Arial" w:eastAsia="Times New Roman" w:hAnsi="Arial" w:cs="Arial"/>
-          <w:color w:val="000000" w:themeColor="text1"/>
-          <w:kern w:val="36"/>
-          <w:sz w:val="26"/>
-          <w:szCs w:val="26"/>
-        </w:rPr>
-        <w:t xml:space="preserve"> (by last name) </w:t>
-      </w:r>
-      <w:r>
-        <w:rPr>
-          <w:rFonts w:ascii="Arial" w:eastAsia="Times New Roman" w:hAnsi="Arial" w:cs="Arial"/>
-          <w:color w:val="000000" w:themeColor="text1"/>
-          <w:kern w:val="36"/>
-          <w:sz w:val="26"/>
-          <w:szCs w:val="26"/>
-        </w:rPr>
-        <w:t>and the date of their appointment</w:t>
+        <w:t xml:space="preserve">List </w:t>
+      </w:r>
+      <w:r>
+        <w:rPr>
+          <w:rFonts w:ascii="Arial" w:eastAsia="Times New Roman" w:hAnsi="Arial" w:cs="Arial"/>
+          <w:color w:val="000000" w:themeColor="text1"/>
+          <w:kern w:val="36"/>
+          <w:sz w:val="26"/>
+          <w:szCs w:val="26"/>
+        </w:rPr>
+        <w:t>the appointment, patient’s name, and physician’s name where a nurse did not assist.</w:t>
       </w:r>
     </w:p>
     <w:p>
       <w:pPr>
         <w:spacing w:before="480" w:after="120"/>
-        <w:ind w:left="640" w:hanging="640"/>
-        <w:jc w:val="both"/>
+        <w:ind w:left="640" w:hanging="620"/>
         <w:outlineLvl w:val="0"/>
-        <w:rPr>
-          <w:rFonts w:ascii="Arial" w:eastAsia="Times New Roman" w:hAnsi="Arial" w:cs="Arial"/>
-          <w:color w:val="000000" w:themeColor="text1"/>
-          <w:kern w:val="36"/>
-          <w:sz w:val="26"/>
-          <w:szCs w:val="26"/>
-        </w:rPr>
-      </w:pPr>
-      <w:r>
-        <w:rPr>
-          <w:rFonts w:ascii="Arial" w:eastAsia="Times New Roman" w:hAnsi="Arial" w:cs="Arial"/>
-          <w:color w:val="000000" w:themeColor="text1"/>
-          <w:kern w:val="36"/>
-          <w:sz w:val="26"/>
-          <w:szCs w:val="26"/>
-        </w:rPr>
-        <w:t>2.</w:t>
-      </w:r>
-      <w:r>
         <w:rPr>
           <w:rFonts w:ascii="Arial" w:eastAsia="Times New Roman" w:hAnsi="Arial" w:cs="Arial"/>
           <w:color w:val="000000" w:themeColor="text1"/>
@@ -1366,7 +1469,16 @@
           <w:sz w:val="14"/>
           <w:szCs w:val="14"/>
         </w:rPr>
-        <w:t xml:space="preserve">   </w:t>
+      </w:pPr>
+      <w:r>
+        <w:rPr>
+          <w:rFonts w:ascii="Arial" w:eastAsia="Times New Roman" w:hAnsi="Arial" w:cs="Arial"/>
+          <w:color w:val="000000" w:themeColor="text1"/>
+          <w:kern w:val="36"/>
+          <w:sz w:val="26"/>
+          <w:szCs w:val="26"/>
+        </w:rPr>
+        <w:t>4.</w:t>
       </w:r>
       <w:r>
         <w:rPr>
@@ -1376,44 +1488,33 @@
           <w:sz w:val="14"/>
           <w:szCs w:val="14"/>
         </w:rPr>
-        <w:tab/>
-      </w:r>
-      <w:r>
-        <w:rPr>
-          <w:rFonts w:ascii="Arial" w:eastAsia="Times New Roman" w:hAnsi="Arial" w:cs="Arial"/>
-          <w:color w:val="000000" w:themeColor="text1"/>
-          <w:kern w:val="36"/>
-          <w:sz w:val="26"/>
-          <w:szCs w:val="26"/>
-        </w:rPr>
-        <w:t xml:space="preserve">List all </w:t>
-      </w:r>
-      <w:r>
-        <w:rPr>
-          <w:rFonts w:ascii="Arial" w:eastAsia="Times New Roman" w:hAnsi="Arial" w:cs="Arial"/>
-          <w:color w:val="000000" w:themeColor="text1"/>
-          <w:kern w:val="36"/>
-          <w:sz w:val="26"/>
-          <w:szCs w:val="26"/>
-        </w:rPr>
-        <w:t>the names of the nurse and physician who are the head of their department</w:t>
-      </w:r>
-      <w:r>
-        <w:rPr>
-          <w:rFonts w:ascii="Arial" w:eastAsia="Times New Roman" w:hAnsi="Arial" w:cs="Arial"/>
-          <w:color w:val="000000" w:themeColor="text1"/>
-          <w:kern w:val="36"/>
-          <w:sz w:val="26"/>
-          <w:szCs w:val="26"/>
-        </w:rPr>
-        <w:t>.</w:t>
+        <w:t xml:space="preserve">       </w:t>
+      </w:r>
+      <w:r>
+        <w:rPr>
+          <w:rFonts w:ascii="Arial" w:eastAsia="Times New Roman" w:hAnsi="Arial" w:cs="Arial"/>
+          <w:color w:val="000000" w:themeColor="text1"/>
+          <w:kern w:val="36"/>
+          <w:sz w:val="14"/>
+          <w:szCs w:val="14"/>
+        </w:rPr>
+        <w:t xml:space="preserve">   </w:t>
+      </w:r>
+      <w:r>
+        <w:rPr>
+          <w:rFonts w:ascii="Arial" w:eastAsia="Times New Roman" w:hAnsi="Arial" w:cs="Arial"/>
+          <w:color w:val="000000" w:themeColor="text1"/>
+          <w:kern w:val="36"/>
+          <w:sz w:val="26"/>
+          <w:szCs w:val="26"/>
+        </w:rPr>
+        <w:t>List the name of all patients whose physician is not the head of the department. Include full name of physician.</w:t>
       </w:r>
     </w:p>
     <w:p>
       <w:pPr>
         <w:spacing w:before="480" w:after="120"/>
         <w:ind w:left="640" w:hanging="620"/>
-        <w:jc w:val="both"/>
         <w:outlineLvl w:val="0"/>
         <w:rPr>
           <w:rFonts w:ascii="Arial" w:eastAsia="Times New Roman" w:hAnsi="Arial" w:cs="Arial"/>
@@ -1433,7 +1534,7 @@
           <w:sz w:val="26"/>
           <w:szCs w:val="26"/>
         </w:rPr>
-        <w:t>3.</w:t>
+        <w:t>5.</w:t>
       </w:r>
       <w:r>
         <w:rPr>
@@ -1443,7 +1544,7 @@
           <w:sz w:val="14"/>
           <w:szCs w:val="14"/>
         </w:rPr>
-        <w:t xml:space="preserve">        </w:t>
+        <w:t xml:space="preserve">       </w:t>
       </w:r>
       <w:r>
         <w:rPr>
@@ -1453,128 +1554,6 @@
           <w:sz w:val="14"/>
           <w:szCs w:val="14"/>
         </w:rPr>
-        <w:t xml:space="preserve"> </w:t>
-      </w:r>
-      <w:r>
-        <w:rPr>
-          <w:rFonts w:ascii="Arial" w:eastAsia="Times New Roman" w:hAnsi="Arial" w:cs="Arial"/>
-          <w:color w:val="000000" w:themeColor="text1"/>
-          <w:kern w:val="36"/>
-          <w:sz w:val="26"/>
-          <w:szCs w:val="26"/>
-        </w:rPr>
-        <w:t xml:space="preserve">List all </w:t>
-      </w:r>
-      <w:r>
-        <w:rPr>
-          <w:rFonts w:ascii="Arial" w:eastAsia="Times New Roman" w:hAnsi="Arial" w:cs="Arial"/>
-          <w:color w:val="000000" w:themeColor="text1"/>
-          <w:kern w:val="36"/>
-          <w:sz w:val="26"/>
-          <w:szCs w:val="26"/>
-        </w:rPr>
-        <w:t>the names of the physician and the departments they are affiliated with.</w:t>
-      </w:r>
-    </w:p>
-    <w:p>
-      <w:pPr>
-        <w:spacing w:before="480" w:after="120"/>
-        <w:ind w:left="640" w:hanging="620"/>
-        <w:jc w:val="both"/>
-        <w:outlineLvl w:val="0"/>
-        <w:rPr>
-          <w:rFonts w:ascii="Arial" w:eastAsia="Times New Roman" w:hAnsi="Arial" w:cs="Arial"/>
-          <w:color w:val="000000" w:themeColor="text1"/>
-          <w:kern w:val="36"/>
-          <w:sz w:val="14"/>
-          <w:szCs w:val="14"/>
-        </w:rPr>
-      </w:pPr>
-      <w:r>
-        <w:rPr>
-          <w:rFonts w:ascii="Arial" w:eastAsia="Times New Roman" w:hAnsi="Arial" w:cs="Arial"/>
-          <w:color w:val="000000" w:themeColor="text1"/>
-          <w:kern w:val="36"/>
-          <w:sz w:val="26"/>
-          <w:szCs w:val="26"/>
-        </w:rPr>
-        <w:t>4.</w:t>
-      </w:r>
-      <w:r>
-        <w:rPr>
-          <w:rFonts w:ascii="Arial" w:eastAsia="Times New Roman" w:hAnsi="Arial" w:cs="Arial"/>
-          <w:color w:val="000000" w:themeColor="text1"/>
-          <w:kern w:val="36"/>
-          <w:sz w:val="14"/>
-          <w:szCs w:val="14"/>
-        </w:rPr>
-        <w:t xml:space="preserve">        </w:t>
-      </w:r>
-      <w:r>
-        <w:rPr>
-          <w:rFonts w:ascii="Arial" w:eastAsia="Times New Roman" w:hAnsi="Arial" w:cs="Arial"/>
-          <w:color w:val="000000" w:themeColor="text1"/>
-          <w:kern w:val="36"/>
-          <w:sz w:val="14"/>
-          <w:szCs w:val="14"/>
-        </w:rPr>
-        <w:t xml:space="preserve">  </w:t>
-      </w:r>
-      <w:r>
-        <w:rPr>
-          <w:rFonts w:ascii="Arial" w:eastAsia="Times New Roman" w:hAnsi="Arial" w:cs="Arial"/>
-          <w:color w:val="000000" w:themeColor="text1"/>
-          <w:kern w:val="36"/>
-          <w:sz w:val="26"/>
-          <w:szCs w:val="26"/>
-        </w:rPr>
-        <w:t>Find the name of the patients with appointment &lt;insert date&gt; and display their physician and nurse who helped.</w:t>
-      </w:r>
-    </w:p>
-    <w:p>
-      <w:pPr>
-        <w:spacing w:before="480" w:after="120"/>
-        <w:ind w:left="640" w:hanging="620"/>
-        <w:jc w:val="both"/>
-        <w:outlineLvl w:val="0"/>
-        <w:rPr>
-          <w:rFonts w:ascii="Arial" w:eastAsia="Times New Roman" w:hAnsi="Arial" w:cs="Arial"/>
-          <w:b/>
-          <w:bCs/>
-          <w:color w:val="000000" w:themeColor="text1"/>
-          <w:kern w:val="36"/>
-          <w:sz w:val="48"/>
-          <w:szCs w:val="48"/>
-        </w:rPr>
-      </w:pPr>
-      <w:r>
-        <w:rPr>
-          <w:rFonts w:ascii="Arial" w:eastAsia="Times New Roman" w:hAnsi="Arial" w:cs="Arial"/>
-          <w:color w:val="000000" w:themeColor="text1"/>
-          <w:kern w:val="36"/>
-          <w:sz w:val="26"/>
-          <w:szCs w:val="26"/>
-        </w:rPr>
-        <w:t>5.</w:t>
-      </w:r>
-      <w:r>
-        <w:rPr>
-          <w:rFonts w:ascii="Arial" w:eastAsia="Times New Roman" w:hAnsi="Arial" w:cs="Arial"/>
-          <w:color w:val="000000" w:themeColor="text1"/>
-          <w:kern w:val="36"/>
-          <w:sz w:val="14"/>
-          <w:szCs w:val="14"/>
-        </w:rPr>
-        <w:t xml:space="preserve">       </w:t>
-      </w:r>
-      <w:r>
-        <w:rPr>
-          <w:rFonts w:ascii="Arial" w:eastAsia="Times New Roman" w:hAnsi="Arial" w:cs="Arial"/>
-          <w:color w:val="000000" w:themeColor="text1"/>
-          <w:kern w:val="36"/>
-          <w:sz w:val="14"/>
-          <w:szCs w:val="14"/>
-        </w:rPr>
         <w:t xml:space="preserve">    </w:t>
       </w:r>
       <w:r>
@@ -1585,29 +1564,39 @@
           <w:sz w:val="26"/>
           <w:szCs w:val="26"/>
         </w:rPr>
-        <w:t xml:space="preserve">List the </w:t>
-      </w:r>
-      <w:proofErr w:type="spellStart"/>
-      <w:r>
-        <w:rPr>
-          <w:rFonts w:ascii="Arial" w:eastAsia="Times New Roman" w:hAnsi="Arial" w:cs="Arial"/>
-          <w:color w:val="000000" w:themeColor="text1"/>
-          <w:kern w:val="36"/>
-          <w:sz w:val="26"/>
-          <w:szCs w:val="26"/>
-        </w:rPr>
-        <w:t>the</w:t>
-      </w:r>
-      <w:proofErr w:type="spellEnd"/>
-      <w:r>
-        <w:rPr>
-          <w:rFonts w:ascii="Arial" w:eastAsia="Times New Roman" w:hAnsi="Arial" w:cs="Arial"/>
-          <w:color w:val="000000" w:themeColor="text1"/>
-          <w:kern w:val="36"/>
-          <w:sz w:val="26"/>
-          <w:szCs w:val="26"/>
-        </w:rPr>
-        <w:t xml:space="preserve"> names of all patients whose primary care is taken by a physician who is not the head of any department</w:t>
+        <w:t xml:space="preserve">List </w:t>
+      </w:r>
+      <w:r>
+        <w:rPr>
+          <w:rFonts w:ascii="Arial" w:eastAsia="Times New Roman" w:hAnsi="Arial" w:cs="Arial"/>
+          <w:color w:val="000000" w:themeColor="text1"/>
+          <w:kern w:val="36"/>
+          <w:sz w:val="26"/>
+          <w:szCs w:val="26"/>
+        </w:rPr>
+        <w:t xml:space="preserve">the name of the patients who had at least 2 appointments and the physician </w:t>
+      </w:r>
+      <w:proofErr w:type="gramStart"/>
+      <w:r>
+        <w:rPr>
+          <w:rFonts w:ascii="Arial" w:eastAsia="Times New Roman" w:hAnsi="Arial" w:cs="Arial"/>
+          <w:color w:val="000000" w:themeColor="text1"/>
+          <w:kern w:val="36"/>
+          <w:sz w:val="26"/>
+          <w:szCs w:val="26"/>
+        </w:rPr>
+        <w:t>was</w:t>
+      </w:r>
+      <w:proofErr w:type="gramEnd"/>
+      <w:r>
+        <w:rPr>
+          <w:rFonts w:ascii="Arial" w:eastAsia="Times New Roman" w:hAnsi="Arial" w:cs="Arial"/>
+          <w:color w:val="000000" w:themeColor="text1"/>
+          <w:kern w:val="36"/>
+          <w:sz w:val="26"/>
+          <w:szCs w:val="26"/>
+        </w:rPr>
+        <w:t xml:space="preserve"> the patient’s physician. Include the name of the nurse who assisted.</w:t>
       </w:r>
     </w:p>
     <w:p>

</xml_diff>